<commit_message>
Maj derniers rapports et man utilisateur
</commit_message>
<xml_diff>
--- a/Rapport/AnalyseDeRépartitionDuTemps.docx
+++ b/Rapport/AnalyseDeRépartitionDuTemps.docx
@@ -659,6 +659,293 @@
         </w:sdt>
       </w:sdtContent>
     </w:sdt>
+    <w:sdt>
+      <w:sdtPr>
+        <w:rPr>
+          <w:lang w:val="fr-FR"/>
+        </w:rPr>
+        <w:id w:val="-1442372610"/>
+        <w:docPartObj>
+          <w:docPartGallery w:val="Table of Contents"/>
+          <w:docPartUnique/>
+        </w:docPartObj>
+      </w:sdtPr>
+      <w:sdtEndPr>
+        <w:rPr>
+          <w:rFonts w:asciiTheme="minorHAnsi" w:eastAsiaTheme="minorHAnsi" w:hAnsiTheme="minorHAnsi" w:cstheme="minorBidi"/>
+          <w:noProof/>
+          <w:color w:val="auto"/>
+          <w:sz w:val="22"/>
+          <w:szCs w:val="22"/>
+          <w:lang w:val="en-GB" w:eastAsia="en-US"/>
+        </w:rPr>
+      </w:sdtEndPr>
+      <w:sdtContent>
+        <w:p>
+          <w:pPr>
+            <w:pStyle w:val="En-ttedetabledesmatires"/>
+          </w:pPr>
+          <w:r>
+            <w:rPr>
+              <w:lang w:val="fr-FR"/>
+            </w:rPr>
+            <w:t>Table des matières</w:t>
+          </w:r>
+        </w:p>
+        <w:p>
+          <w:pPr>
+            <w:pStyle w:val="TM1"/>
+            <w:tabs>
+              <w:tab w:val="right" w:leader="dot" w:pos="9016"/>
+            </w:tabs>
+            <w:rPr>
+              <w:rFonts w:eastAsiaTheme="minorEastAsia"/>
+              <w:b w:val="0"/>
+              <w:bCs w:val="0"/>
+              <w:i w:val="0"/>
+              <w:iCs w:val="0"/>
+              <w:noProof/>
+              <w:lang w:val="fr-CH" w:eastAsia="fr-FR"/>
+            </w:rPr>
+          </w:pPr>
+          <w:r>
+            <w:rPr>
+              <w:b w:val="0"/>
+              <w:bCs w:val="0"/>
+            </w:rPr>
+            <w:fldChar w:fldCharType="begin"/>
+          </w:r>
+          <w:r>
+            <w:instrText>TOC \o "1-3" \h \z \u</w:instrText>
+          </w:r>
+          <w:r>
+            <w:rPr>
+              <w:b w:val="0"/>
+              <w:bCs w:val="0"/>
+            </w:rPr>
+            <w:fldChar w:fldCharType="separate"/>
+          </w:r>
+          <w:hyperlink w:anchor="_Toc514768238" w:history="1">
+            <w:r>
+              <w:rPr>
+                <w:rStyle w:val="Lienhypertexte"/>
+                <w:noProof/>
+                <w:lang w:val="fr-CH"/>
+              </w:rPr>
+              <w:t>Planification initiale du projet</w:t>
+            </w:r>
+            <w:r>
+              <w:rPr>
+                <w:noProof/>
+                <w:webHidden/>
+              </w:rPr>
+              <w:tab/>
+            </w:r>
+            <w:r>
+              <w:rPr>
+                <w:noProof/>
+                <w:webHidden/>
+              </w:rPr>
+              <w:fldChar w:fldCharType="begin"/>
+            </w:r>
+            <w:r>
+              <w:rPr>
+                <w:noProof/>
+                <w:webHidden/>
+              </w:rPr>
+              <w:instrText xml:space="preserve"> PAGEREF _Toc514768238 \h </w:instrText>
+            </w:r>
+            <w:r>
+              <w:rPr>
+                <w:noProof/>
+                <w:webHidden/>
+              </w:rPr>
+            </w:r>
+            <w:r>
+              <w:rPr>
+                <w:noProof/>
+                <w:webHidden/>
+              </w:rPr>
+              <w:fldChar w:fldCharType="separate"/>
+            </w:r>
+            <w:r>
+              <w:rPr>
+                <w:noProof/>
+                <w:webHidden/>
+              </w:rPr>
+              <w:t>1</w:t>
+            </w:r>
+            <w:r>
+              <w:rPr>
+                <w:noProof/>
+                <w:webHidden/>
+              </w:rPr>
+              <w:fldChar w:fldCharType="end"/>
+            </w:r>
+          </w:hyperlink>
+        </w:p>
+        <w:p>
+          <w:pPr>
+            <w:pStyle w:val="TM1"/>
+            <w:tabs>
+              <w:tab w:val="right" w:leader="dot" w:pos="9016"/>
+            </w:tabs>
+            <w:rPr>
+              <w:rFonts w:eastAsiaTheme="minorEastAsia"/>
+              <w:b w:val="0"/>
+              <w:bCs w:val="0"/>
+              <w:i w:val="0"/>
+              <w:iCs w:val="0"/>
+              <w:noProof/>
+              <w:lang w:val="fr-CH" w:eastAsia="fr-FR"/>
+            </w:rPr>
+          </w:pPr>
+          <w:hyperlink w:anchor="_Toc514768239" w:history="1">
+            <w:r>
+              <w:rPr>
+                <w:rStyle w:val="Lienhypertexte"/>
+                <w:noProof/>
+                <w:lang w:val="fr-CH"/>
+              </w:rPr>
+              <w:t>Comparaison entre la planification et la réalisation</w:t>
+            </w:r>
+            <w:r>
+              <w:rPr>
+                <w:noProof/>
+                <w:webHidden/>
+              </w:rPr>
+              <w:tab/>
+            </w:r>
+            <w:r>
+              <w:rPr>
+                <w:noProof/>
+                <w:webHidden/>
+              </w:rPr>
+              <w:fldChar w:fldCharType="begin"/>
+            </w:r>
+            <w:r>
+              <w:rPr>
+                <w:noProof/>
+                <w:webHidden/>
+              </w:rPr>
+              <w:instrText xml:space="preserve"> PAGEREF _Toc514768239 \h </w:instrText>
+            </w:r>
+            <w:r>
+              <w:rPr>
+                <w:noProof/>
+                <w:webHidden/>
+              </w:rPr>
+            </w:r>
+            <w:r>
+              <w:rPr>
+                <w:noProof/>
+                <w:webHidden/>
+              </w:rPr>
+              <w:fldChar w:fldCharType="separate"/>
+            </w:r>
+            <w:r>
+              <w:rPr>
+                <w:noProof/>
+                <w:webHidden/>
+              </w:rPr>
+              <w:t>4</w:t>
+            </w:r>
+            <w:r>
+              <w:rPr>
+                <w:noProof/>
+                <w:webHidden/>
+              </w:rPr>
+              <w:fldChar w:fldCharType="end"/>
+            </w:r>
+          </w:hyperlink>
+        </w:p>
+        <w:p>
+          <w:pPr>
+            <w:pStyle w:val="TM1"/>
+            <w:tabs>
+              <w:tab w:val="right" w:leader="dot" w:pos="9016"/>
+            </w:tabs>
+            <w:rPr>
+              <w:rFonts w:eastAsiaTheme="minorEastAsia"/>
+              <w:b w:val="0"/>
+              <w:bCs w:val="0"/>
+              <w:i w:val="0"/>
+              <w:iCs w:val="0"/>
+              <w:noProof/>
+              <w:lang w:val="fr-CH" w:eastAsia="fr-FR"/>
+            </w:rPr>
+          </w:pPr>
+          <w:hyperlink w:anchor="_Toc514768240" w:history="1">
+            <w:r>
+              <w:rPr>
+                <w:rStyle w:val="Lienhypertexte"/>
+                <w:noProof/>
+                <w:lang w:val="fr-CH"/>
+              </w:rPr>
+              <w:t>Conclusion</w:t>
+            </w:r>
+            <w:r>
+              <w:rPr>
+                <w:noProof/>
+                <w:webHidden/>
+              </w:rPr>
+              <w:tab/>
+            </w:r>
+            <w:r>
+              <w:rPr>
+                <w:noProof/>
+                <w:webHidden/>
+              </w:rPr>
+              <w:fldChar w:fldCharType="begin"/>
+            </w:r>
+            <w:r>
+              <w:rPr>
+                <w:noProof/>
+                <w:webHidden/>
+              </w:rPr>
+              <w:instrText xml:space="preserve"> PAGEREF _Toc514768240 \h </w:instrText>
+            </w:r>
+            <w:r>
+              <w:rPr>
+                <w:noProof/>
+                <w:webHidden/>
+              </w:rPr>
+            </w:r>
+            <w:r>
+              <w:rPr>
+                <w:noProof/>
+                <w:webHidden/>
+              </w:rPr>
+              <w:fldChar w:fldCharType="separate"/>
+            </w:r>
+            <w:r>
+              <w:rPr>
+                <w:noProof/>
+                <w:webHidden/>
+              </w:rPr>
+              <w:t>7</w:t>
+            </w:r>
+            <w:r>
+              <w:rPr>
+                <w:noProof/>
+                <w:webHidden/>
+              </w:rPr>
+              <w:fldChar w:fldCharType="end"/>
+            </w:r>
+          </w:hyperlink>
+        </w:p>
+        <w:p>
+          <w:r>
+            <w:rPr>
+              <w:b/>
+              <w:bCs/>
+              <w:noProof/>
+            </w:rPr>
+            <w:fldChar w:fldCharType="end"/>
+          </w:r>
+        </w:p>
+      </w:sdtContent>
+    </w:sdt>
     <w:p>
       <w:pPr>
         <w:pStyle w:val="Titre1"/>
@@ -667,11 +954,11 @@
           <w:lang w:val="fr-CH"/>
         </w:rPr>
       </w:pPr>
-      <w:r>
-        <w:rPr>
-          <w:lang w:val="fr-CH"/>
-        </w:rPr>
-        <w:lastRenderedPageBreak/>
+      <w:bookmarkStart w:id="0" w:name="_Toc514768238"/>
+      <w:r>
+        <w:rPr>
+          <w:lang w:val="fr-CH"/>
+        </w:rPr>
         <w:t xml:space="preserve">Planification initiale du </w:t>
       </w:r>
       <w:r>
@@ -680,6 +967,7 @@
         </w:rPr>
         <w:t>projet</w:t>
       </w:r>
+      <w:bookmarkEnd w:id="0"/>
     </w:p>
     <w:p>
       <w:pPr>
@@ -698,16 +986,32 @@
         <w:rPr>
           <w:lang w:val="fr-CH"/>
         </w:rPr>
-        <w:t xml:space="preserve">cation initiale du projet prévoyait 537h de </w:t>
-      </w:r>
-      <w:proofErr w:type="gramStart"/>
-      <w:r>
-        <w:rPr>
-          <w:lang w:val="fr-CH"/>
-        </w:rPr>
-        <w:t>travail réparties</w:t>
-      </w:r>
-      <w:proofErr w:type="gramEnd"/>
+        <w:t>cation i</w:t>
+      </w:r>
+      <w:r>
+        <w:rPr>
+          <w:lang w:val="fr-CH"/>
+        </w:rPr>
+        <w:t>nitiale du projet prévoyait 537 heures</w:t>
+      </w:r>
+      <w:r>
+        <w:rPr>
+          <w:lang w:val="fr-CH"/>
+        </w:rPr>
+        <w:t xml:space="preserve"> de travail</w:t>
+      </w:r>
+      <w:r>
+        <w:rPr>
+          <w:lang w:val="fr-CH"/>
+        </w:rPr>
+        <w:t>,</w:t>
+      </w:r>
+      <w:r>
+        <w:rPr>
+          <w:lang w:val="fr-CH"/>
+        </w:rPr>
+        <w:t xml:space="preserve"> réparties</w:t>
+      </w:r>
       <w:r>
         <w:rPr>
           <w:lang w:val="fr-CH"/>
@@ -1214,6 +1518,7 @@
         <w:rPr>
           <w:lang w:val="fr-CH"/>
         </w:rPr>
+        <w:lastRenderedPageBreak/>
         <w:t xml:space="preserve">Afin de proposer une analyse de planification sensée, nous avons choisit de répartir les tâches en catégories et de nous concentrer sur la différence entre les temps prévus initialement pour la réalisation de chacune des catégories et le temps </w:t>
       </w:r>
       <w:r>
@@ -1239,21 +1544,6 @@
           <w:lang w:val="fr-CH"/>
         </w:rPr>
         <w:t>.</w:t>
-      </w:r>
-      <w:bookmarkStart w:id="0" w:name="_GoBack"/>
-      <w:bookmarkEnd w:id="0"/>
-    </w:p>
-    <w:p>
-      <w:pPr>
-        <w:rPr>
-          <w:lang w:val="fr-CH"/>
-        </w:rPr>
-      </w:pPr>
-      <w:r>
-        <w:rPr>
-          <w:lang w:val="fr-CH"/>
-        </w:rPr>
-        <w:br w:type="page"/>
       </w:r>
     </w:p>
     <w:p>
@@ -1267,8 +1557,31 @@
         <w:rPr>
           <w:lang w:val="fr-CH"/>
         </w:rPr>
-        <w:lastRenderedPageBreak/>
-        <w:t>Voici une répartition des heures de travail planifiées réparties en catégories :</w:t>
+        <w:t xml:space="preserve">Voici </w:t>
+      </w:r>
+      <w:r>
+        <w:rPr>
+          <w:lang w:val="fr-CH"/>
+        </w:rPr>
+        <w:t>la</w:t>
+      </w:r>
+      <w:r>
+        <w:rPr>
+          <w:lang w:val="fr-CH"/>
+        </w:rPr>
+        <w:t xml:space="preserve"> répartition des heures de travail planifiées </w:t>
+      </w:r>
+      <w:r>
+        <w:rPr>
+          <w:lang w:val="fr-CH"/>
+        </w:rPr>
+        <w:t xml:space="preserve">au début du projet et </w:t>
+      </w:r>
+      <w:r>
+        <w:rPr>
+          <w:lang w:val="fr-CH"/>
+        </w:rPr>
+        <w:t>réparties en catégories :</w:t>
       </w:r>
     </w:p>
     <w:p>
@@ -1341,7 +1654,25 @@
         <w:rPr>
           <w:lang w:val="fr-CH"/>
         </w:rPr>
-        <w:t xml:space="preserve"> - Planification initiale par catégorie de tâches</w:t>
+        <w:t xml:space="preserve"> - Planification initiale</w:t>
+      </w:r>
+      <w:r>
+        <w:rPr>
+          <w:lang w:val="fr-CH"/>
+        </w:rPr>
+        <w:t xml:space="preserve"> des heures de travail, réparties</w:t>
+      </w:r>
+      <w:r>
+        <w:rPr>
+          <w:lang w:val="fr-CH"/>
+        </w:rPr>
+        <w:t xml:space="preserve"> par catégorie de tâches</w:t>
+      </w:r>
+      <w:r>
+        <w:rPr>
+          <w:lang w:val="fr-CH"/>
+        </w:rPr>
+        <w:t>.</w:t>
       </w:r>
     </w:p>
     <w:p>
@@ -1388,7 +1719,13 @@
           <w:lang w:val="fr-CH"/>
         </w:rPr>
         <w:tab/>
-        <w:t>tout outils de dessin ou d'édition de calques.</w:t>
+        <w:t>regroupe tous les</w:t>
+      </w:r>
+      <w:r>
+        <w:rPr>
+          <w:lang w:val="fr-CH"/>
+        </w:rPr>
+        <w:t xml:space="preserve"> outils de dessin ou d'édition de calques.</w:t>
       </w:r>
     </w:p>
     <w:p>
@@ -1414,7 +1751,19 @@
         <w:rPr>
           <w:lang w:val="fr-CH"/>
         </w:rPr>
-        <w:t xml:space="preserve"> : la réalisation de la présentation</w:t>
+        <w:t xml:space="preserve"> : </w:t>
+      </w:r>
+      <w:r>
+        <w:rPr>
+          <w:lang w:val="fr-CH"/>
+        </w:rPr>
+        <w:t xml:space="preserve">regroupe le temps passé à </w:t>
+      </w:r>
+      <w:r>
+        <w:rPr>
+          <w:lang w:val="fr-CH"/>
+        </w:rPr>
+        <w:t>la réalisation de la présentation</w:t>
       </w:r>
       <w:r>
         <w:rPr>
@@ -1452,7 +1801,19 @@
         <w:rPr>
           <w:lang w:val="fr-CH"/>
         </w:rPr>
-        <w:t xml:space="preserve"> : gestion de l'</w:t>
+        <w:t xml:space="preserve"> : </w:t>
+      </w:r>
+      <w:r>
+        <w:rPr>
+          <w:lang w:val="fr-CH"/>
+        </w:rPr>
+        <w:t xml:space="preserve">regroupe le temps passé aux fonctionnalités de </w:t>
+      </w:r>
+      <w:r>
+        <w:rPr>
+          <w:lang w:val="fr-CH"/>
+        </w:rPr>
+        <w:t>gestion de l'</w:t>
       </w:r>
       <w:r>
         <w:rPr>
@@ -1491,7 +1852,49 @@
         <w:rPr>
           <w:lang w:val="fr-CH"/>
         </w:rPr>
-        <w:t xml:space="preserve"> : Réalisation de la planification du travail, du cahier des charge, séances de réunion, discussions sur le projet et critique du travail effectué.</w:t>
+        <w:t xml:space="preserve"> : regroupe la r</w:t>
+      </w:r>
+      <w:r>
+        <w:rPr>
+          <w:lang w:val="fr-CH"/>
+        </w:rPr>
+        <w:t xml:space="preserve">éalisation de la planification du travail, du cahier des charge, </w:t>
+      </w:r>
+      <w:r>
+        <w:rPr>
+          <w:lang w:val="fr-CH"/>
+        </w:rPr>
+        <w:t xml:space="preserve">des </w:t>
+      </w:r>
+      <w:r>
+        <w:rPr>
+          <w:lang w:val="fr-CH"/>
+        </w:rPr>
+        <w:t xml:space="preserve">séances de réunion, </w:t>
+      </w:r>
+      <w:r>
+        <w:rPr>
+          <w:lang w:val="fr-CH"/>
+        </w:rPr>
+        <w:t xml:space="preserve">des </w:t>
+      </w:r>
+      <w:r>
+        <w:rPr>
+          <w:lang w:val="fr-CH"/>
+        </w:rPr>
+        <w:t>discussions sur le projet et</w:t>
+      </w:r>
+      <w:r>
+        <w:rPr>
+          <w:lang w:val="fr-CH"/>
+        </w:rPr>
+        <w:t xml:space="preserve"> de la</w:t>
+      </w:r>
+      <w:r>
+        <w:rPr>
+          <w:lang w:val="fr-CH"/>
+        </w:rPr>
+        <w:t xml:space="preserve"> critique du travail effectué.</w:t>
       </w:r>
     </w:p>
     <w:p>
@@ -1517,7 +1920,19 @@
         <w:rPr>
           <w:lang w:val="fr-CH"/>
         </w:rPr>
-        <w:t xml:space="preserve"> : sauvegarde et chargement du projet au </w:t>
+        <w:t xml:space="preserve"> : </w:t>
+      </w:r>
+      <w:r>
+        <w:rPr>
+          <w:lang w:val="fr-CH"/>
+        </w:rPr>
+        <w:t>regroupe le temps passé à la sauvegarde et au c</w:t>
+      </w:r>
+      <w:r>
+        <w:rPr>
+          <w:lang w:val="fr-CH"/>
+        </w:rPr>
+        <w:t xml:space="preserve">hargement du projet au </w:t>
       </w:r>
       <w:proofErr w:type="gramStart"/>
       <w:r>
@@ -1557,7 +1972,25 @@
         <w:rPr>
           <w:lang w:val="fr-CH"/>
         </w:rPr>
-        <w:t xml:space="preserve"> : Planification du code, s</w:t>
+        <w:t xml:space="preserve"> : regroupe la p</w:t>
+      </w:r>
+      <w:r>
+        <w:rPr>
+          <w:lang w:val="fr-CH"/>
+        </w:rPr>
+        <w:t xml:space="preserve">lanification du code, </w:t>
+      </w:r>
+      <w:r>
+        <w:rPr>
+          <w:lang w:val="fr-CH"/>
+        </w:rPr>
+        <w:t xml:space="preserve">la création du </w:t>
+      </w:r>
+      <w:r>
+        <w:rPr>
+          <w:lang w:val="fr-CH"/>
+        </w:rPr>
+        <w:t>s</w:t>
       </w:r>
       <w:r>
         <w:rPr>
@@ -1593,7 +2026,19 @@
         <w:rPr>
           <w:lang w:val="fr-CH"/>
         </w:rPr>
-        <w:t>, mod</w:t>
+        <w:t xml:space="preserve">, </w:t>
+      </w:r>
+      <w:r>
+        <w:rPr>
+          <w:lang w:val="fr-CH"/>
+        </w:rPr>
+        <w:t xml:space="preserve">du </w:t>
+      </w:r>
+      <w:r>
+        <w:rPr>
+          <w:lang w:val="fr-CH"/>
+        </w:rPr>
+        <w:t>mod</w:t>
       </w:r>
       <w:r>
         <w:rPr>
@@ -1617,7 +2062,59 @@
         <w:rPr>
           <w:lang w:val="fr-CH"/>
         </w:rPr>
-        <w:t>s de conception, refactorisation et modifications de conception a posteriori.</w:t>
+        <w:t xml:space="preserve"> de conception,</w:t>
+      </w:r>
+      <w:r>
+        <w:rPr>
+          <w:lang w:val="fr-CH"/>
+        </w:rPr>
+        <w:t xml:space="preserve"> la </w:t>
+      </w:r>
+      <w:proofErr w:type="spellStart"/>
+      <w:r>
+        <w:rPr>
+          <w:lang w:val="fr-CH"/>
+        </w:rPr>
+        <w:t>refac</w:t>
+      </w:r>
+      <w:bookmarkStart w:id="1" w:name="_GoBack"/>
+      <w:bookmarkEnd w:id="1"/>
+      <w:r>
+        <w:rPr>
+          <w:lang w:val="fr-CH"/>
+        </w:rPr>
+        <w:t>torisation</w:t>
+      </w:r>
+      <w:proofErr w:type="spellEnd"/>
+      <w:r>
+        <w:rPr>
+          <w:lang w:val="fr-CH"/>
+        </w:rPr>
+        <w:t xml:space="preserve"> </w:t>
+      </w:r>
+      <w:r>
+        <w:rPr>
+          <w:lang w:val="fr-CH"/>
+        </w:rPr>
+        <w:t xml:space="preserve">du code </w:t>
+      </w:r>
+      <w:r>
+        <w:rPr>
+          <w:lang w:val="fr-CH"/>
+        </w:rPr>
+        <w:t xml:space="preserve">et </w:t>
+      </w:r>
+      <w:r>
+        <w:rPr>
+          <w:lang w:val="fr-CH"/>
+        </w:rPr>
+        <w:t>la modification de conception à</w:t>
+      </w:r>
+      <w:r>
+        <w:rPr>
+          <w:lang w:val="fr-CH"/>
+        </w:rPr>
+        <w:t xml:space="preserve"> posteriori.</w:t>
       </w:r>
     </w:p>
     <w:p>
@@ -1637,14 +2134,34 @@
           <w:b/>
           <w:lang w:val="fr-CH"/>
         </w:rPr>
+        <w:lastRenderedPageBreak/>
         <w:t>Documentation</w:t>
       </w:r>
       <w:r>
         <w:rPr>
           <w:lang w:val="fr-CH"/>
         </w:rPr>
-        <w:t xml:space="preserve"> : Rapport, </w:t>
-      </w:r>
+        <w:t xml:space="preserve"> : regroupe le temps de rédaction du r</w:t>
+      </w:r>
+      <w:r>
+        <w:rPr>
+          <w:lang w:val="fr-CH"/>
+        </w:rPr>
+        <w:t>apport,</w:t>
+      </w:r>
+      <w:r>
+        <w:rPr>
+          <w:lang w:val="fr-CH"/>
+        </w:rPr>
+        <w:t xml:space="preserve"> de la</w:t>
+      </w:r>
+      <w:r>
+        <w:rPr>
+          <w:lang w:val="fr-CH"/>
+        </w:rPr>
+        <w:t xml:space="preserve"> </w:t>
+      </w:r>
+      <w:proofErr w:type="spellStart"/>
       <w:r>
         <w:rPr>
           <w:i/>
@@ -1652,11 +2169,24 @@
         </w:rPr>
         <w:t>JavaDoc</w:t>
       </w:r>
-      <w:r>
-        <w:rPr>
-          <w:lang w:val="fr-CH"/>
-        </w:rPr>
-        <w:t xml:space="preserve"> et commentaires.</w:t>
+      <w:proofErr w:type="spellEnd"/>
+      <w:r>
+        <w:rPr>
+          <w:lang w:val="fr-CH"/>
+        </w:rPr>
+        <w:t xml:space="preserve"> et </w:t>
+      </w:r>
+      <w:r>
+        <w:rPr>
+          <w:lang w:val="fr-CH"/>
+        </w:rPr>
+        <w:t xml:space="preserve">des </w:t>
+      </w:r>
+      <w:r>
+        <w:rPr>
+          <w:lang w:val="fr-CH"/>
+        </w:rPr>
+        <w:t>commentaires.</w:t>
       </w:r>
     </w:p>
     <w:p>
@@ -1812,13 +2342,14 @@
           <w:lang w:val="fr-CH"/>
         </w:rPr>
       </w:pPr>
-      <w:r>
-        <w:rPr>
-          <w:lang w:val="fr-CH"/>
-        </w:rPr>
-        <w:lastRenderedPageBreak/>
+      <w:bookmarkStart w:id="2" w:name="_Toc514768239"/>
+      <w:r>
+        <w:rPr>
+          <w:lang w:val="fr-CH"/>
+        </w:rPr>
         <w:t>Comparaison entre la planification et la réalisation</w:t>
       </w:r>
+      <w:bookmarkEnd w:id="2"/>
     </w:p>
     <w:p>
       <w:pPr>
@@ -2430,6 +2961,7 @@
         <w:rPr>
           <w:lang w:val="fr-CH"/>
         </w:rPr>
+        <w:lastRenderedPageBreak/>
         <w:t xml:space="preserve">La mise en place de </w:t>
       </w:r>
       <w:r>
@@ -2495,7 +3027,6 @@
         <w:rPr>
           <w:lang w:val="fr-CH"/>
         </w:rPr>
-        <w:lastRenderedPageBreak/>
         <w:t xml:space="preserve">Pour la </w:t>
       </w:r>
       <w:r>
@@ -2682,6 +3213,7 @@
           <w:lang w:val="fr-CH"/>
         </w:rPr>
       </w:pPr>
+      <w:bookmarkStart w:id="3" w:name="_Toc514768240"/>
       <w:r>
         <w:rPr>
           <w:lang w:val="fr-CH"/>
@@ -2689,6 +3221,7 @@
         <w:lastRenderedPageBreak/>
         <w:t>Conclusion</w:t>
       </w:r>
+      <w:bookmarkEnd w:id="3"/>
     </w:p>
     <w:p>
       <w:pPr>
@@ -3759,6 +4292,201 @@
     <w:rsid w:val="00C179A6"/>
     <w:rPr>
       <w:vertAlign w:val="superscript"/>
+    </w:rPr>
+  </w:style>
+  <w:style w:type="paragraph" w:styleId="En-ttedetabledesmatires">
+    <w:name w:val="TOC Heading"/>
+    <w:basedOn w:val="Titre1"/>
+    <w:next w:val="Normal"/>
+    <w:uiPriority w:val="39"/>
+    <w:unhideWhenUsed/>
+    <w:qFormat/>
+    <w:rsid w:val="00D17751"/>
+    <w:pPr>
+      <w:spacing w:before="480" w:line="276" w:lineRule="auto"/>
+      <w:outlineLvl w:val="9"/>
+    </w:pPr>
+    <w:rPr>
+      <w:b/>
+      <w:bCs/>
+      <w:sz w:val="28"/>
+      <w:szCs w:val="28"/>
+      <w:lang w:val="fr-CH" w:eastAsia="fr-FR"/>
+    </w:rPr>
+  </w:style>
+  <w:style w:type="paragraph" w:styleId="TM1">
+    <w:name w:val="toc 1"/>
+    <w:basedOn w:val="Normal"/>
+    <w:next w:val="Normal"/>
+    <w:autoRedefine/>
+    <w:uiPriority w:val="39"/>
+    <w:unhideWhenUsed/>
+    <w:rsid w:val="00D17751"/>
+    <w:pPr>
+      <w:spacing w:before="120" w:after="0"/>
+    </w:pPr>
+    <w:rPr>
+      <w:b/>
+      <w:bCs/>
+      <w:i/>
+      <w:iCs/>
+      <w:sz w:val="24"/>
+      <w:szCs w:val="24"/>
+    </w:rPr>
+  </w:style>
+  <w:style w:type="character" w:styleId="Lienhypertexte">
+    <w:name w:val="Hyperlink"/>
+    <w:basedOn w:val="Policepardfaut"/>
+    <w:uiPriority w:val="99"/>
+    <w:unhideWhenUsed/>
+    <w:rsid w:val="00D17751"/>
+    <w:rPr>
+      <w:color w:val="0563C1" w:themeColor="hyperlink"/>
+      <w:u w:val="single"/>
+    </w:rPr>
+  </w:style>
+  <w:style w:type="paragraph" w:styleId="TM2">
+    <w:name w:val="toc 2"/>
+    <w:basedOn w:val="Normal"/>
+    <w:next w:val="Normal"/>
+    <w:autoRedefine/>
+    <w:uiPriority w:val="39"/>
+    <w:semiHidden/>
+    <w:unhideWhenUsed/>
+    <w:rsid w:val="00D17751"/>
+    <w:pPr>
+      <w:spacing w:before="120" w:after="0"/>
+      <w:ind w:left="220"/>
+    </w:pPr>
+    <w:rPr>
+      <w:b/>
+      <w:bCs/>
+    </w:rPr>
+  </w:style>
+  <w:style w:type="paragraph" w:styleId="TM3">
+    <w:name w:val="toc 3"/>
+    <w:basedOn w:val="Normal"/>
+    <w:next w:val="Normal"/>
+    <w:autoRedefine/>
+    <w:uiPriority w:val="39"/>
+    <w:semiHidden/>
+    <w:unhideWhenUsed/>
+    <w:rsid w:val="00D17751"/>
+    <w:pPr>
+      <w:spacing w:after="0"/>
+      <w:ind w:left="440"/>
+    </w:pPr>
+    <w:rPr>
+      <w:sz w:val="20"/>
+      <w:szCs w:val="20"/>
+    </w:rPr>
+  </w:style>
+  <w:style w:type="paragraph" w:styleId="TM4">
+    <w:name w:val="toc 4"/>
+    <w:basedOn w:val="Normal"/>
+    <w:next w:val="Normal"/>
+    <w:autoRedefine/>
+    <w:uiPriority w:val="39"/>
+    <w:semiHidden/>
+    <w:unhideWhenUsed/>
+    <w:rsid w:val="00D17751"/>
+    <w:pPr>
+      <w:spacing w:after="0"/>
+      <w:ind w:left="660"/>
+    </w:pPr>
+    <w:rPr>
+      <w:sz w:val="20"/>
+      <w:szCs w:val="20"/>
+    </w:rPr>
+  </w:style>
+  <w:style w:type="paragraph" w:styleId="TM5">
+    <w:name w:val="toc 5"/>
+    <w:basedOn w:val="Normal"/>
+    <w:next w:val="Normal"/>
+    <w:autoRedefine/>
+    <w:uiPriority w:val="39"/>
+    <w:semiHidden/>
+    <w:unhideWhenUsed/>
+    <w:rsid w:val="00D17751"/>
+    <w:pPr>
+      <w:spacing w:after="0"/>
+      <w:ind w:left="880"/>
+    </w:pPr>
+    <w:rPr>
+      <w:sz w:val="20"/>
+      <w:szCs w:val="20"/>
+    </w:rPr>
+  </w:style>
+  <w:style w:type="paragraph" w:styleId="TM6">
+    <w:name w:val="toc 6"/>
+    <w:basedOn w:val="Normal"/>
+    <w:next w:val="Normal"/>
+    <w:autoRedefine/>
+    <w:uiPriority w:val="39"/>
+    <w:semiHidden/>
+    <w:unhideWhenUsed/>
+    <w:rsid w:val="00D17751"/>
+    <w:pPr>
+      <w:spacing w:after="0"/>
+      <w:ind w:left="1100"/>
+    </w:pPr>
+    <w:rPr>
+      <w:sz w:val="20"/>
+      <w:szCs w:val="20"/>
+    </w:rPr>
+  </w:style>
+  <w:style w:type="paragraph" w:styleId="TM7">
+    <w:name w:val="toc 7"/>
+    <w:basedOn w:val="Normal"/>
+    <w:next w:val="Normal"/>
+    <w:autoRedefine/>
+    <w:uiPriority w:val="39"/>
+    <w:semiHidden/>
+    <w:unhideWhenUsed/>
+    <w:rsid w:val="00D17751"/>
+    <w:pPr>
+      <w:spacing w:after="0"/>
+      <w:ind w:left="1320"/>
+    </w:pPr>
+    <w:rPr>
+      <w:sz w:val="20"/>
+      <w:szCs w:val="20"/>
+    </w:rPr>
+  </w:style>
+  <w:style w:type="paragraph" w:styleId="TM8">
+    <w:name w:val="toc 8"/>
+    <w:basedOn w:val="Normal"/>
+    <w:next w:val="Normal"/>
+    <w:autoRedefine/>
+    <w:uiPriority w:val="39"/>
+    <w:semiHidden/>
+    <w:unhideWhenUsed/>
+    <w:rsid w:val="00D17751"/>
+    <w:pPr>
+      <w:spacing w:after="0"/>
+      <w:ind w:left="1540"/>
+    </w:pPr>
+    <w:rPr>
+      <w:sz w:val="20"/>
+      <w:szCs w:val="20"/>
+    </w:rPr>
+  </w:style>
+  <w:style w:type="paragraph" w:styleId="TM9">
+    <w:name w:val="toc 9"/>
+    <w:basedOn w:val="Normal"/>
+    <w:next w:val="Normal"/>
+    <w:autoRedefine/>
+    <w:uiPriority w:val="39"/>
+    <w:semiHidden/>
+    <w:unhideWhenUsed/>
+    <w:rsid w:val="00D17751"/>
+    <w:pPr>
+      <w:spacing w:after="0"/>
+      <w:ind w:left="1760"/>
+    </w:pPr>
+    <w:rPr>
+      <w:sz w:val="20"/>
+      <w:szCs w:val="20"/>
     </w:rPr>
   </w:style>
 </w:styles>
@@ -7139,21 +7867,21 @@
     <w:charset w:val="00"/>
     <w:family w:val="swiss"/>
     <w:pitch w:val="variable"/>
-    <w:sig w:usb0="E0002AFF" w:usb1="C000ACFF" w:usb2="00000009" w:usb3="00000000" w:csb0="000001FF" w:csb1="00000000"/>
+    <w:sig w:usb0="A00002EF" w:usb1="4000207B" w:usb2="00000000" w:usb3="00000000" w:csb0="0000009F" w:csb1="00000000"/>
   </w:font>
   <w:font w:name="Courier New">
     <w:panose1 w:val="02070309020205020404"/>
     <w:charset w:val="00"/>
     <w:family w:val="modern"/>
     <w:pitch w:val="fixed"/>
-    <w:sig w:usb0="E0002EFF" w:usb1="C0007843" w:usb2="00000009" w:usb3="00000000" w:csb0="000001FF" w:csb1="00000000"/>
+    <w:sig w:usb0="E0002AFF" w:usb1="C0007843" w:usb2="00000009" w:usb3="00000000" w:csb0="000001FF" w:csb1="00000000"/>
   </w:font>
   <w:font w:name="Times New Roman">
     <w:panose1 w:val="02020603050405020304"/>
     <w:charset w:val="00"/>
     <w:family w:val="roman"/>
     <w:pitch w:val="variable"/>
-    <w:sig w:usb0="E0002AFF" w:usb1="C0007843" w:usb2="00000009" w:usb3="00000000" w:csb0="000001FF" w:csb1="00000000"/>
+    <w:sig w:usb0="E0002AEF" w:usb1="C0007841" w:usb2="00000009" w:usb3="00000000" w:csb0="000001FF" w:csb1="00000000"/>
   </w:font>
   <w:font w:name="Wingdings">
     <w:panose1 w:val="05000000000000000000"/>
@@ -7197,7 +7925,7 @@
   <w:rsids>
     <w:rsidRoot w:val="0044383D"/>
     <w:rsid w:val="0044383D"/>
-    <w:rsid w:val="00ED0F55"/>
+    <w:rsid w:val="00637E8E"/>
   </w:rsids>
   <m:mathPr>
     <m:mathFont m:val="Cambria Math"/>
@@ -7967,7 +8695,7 @@
 </file>
 
 <file path=customXml/itemProps1.xml><?xml version="1.0" encoding="utf-8"?>
-<ds:datastoreItem xmlns:ds="http://schemas.openxmlformats.org/officeDocument/2006/customXml" ds:itemID="{B03A5AAD-FD46-7F47-B22F-051B8211D3CD}">
+<ds:datastoreItem xmlns:ds="http://schemas.openxmlformats.org/officeDocument/2006/customXml" ds:itemID="{91EC481F-384A-814B-A3DC-BA8819A5EED7}">
   <ds:schemaRefs>
     <ds:schemaRef ds:uri="http://schemas.openxmlformats.org/officeDocument/2006/bibliography"/>
   </ds:schemaRefs>

</xml_diff>

<commit_message>
Ajout de ma partie pour la présentation
</commit_message>
<xml_diff>
--- a/Rapport/AnalyseDeRépartitionDuTemps.docx
+++ b/Rapport/AnalyseDeRépartitionDuTemps.docx
@@ -5,7 +5,11 @@
     <w:sdt>
       <w:sdtPr>
         <w:rPr>
+          <w:rFonts w:ascii="Times New Roman" w:eastAsia="Times New Roman" w:hAnsi="Times New Roman" w:cs="Times New Roman"/>
           <w:color w:val="4472C4" w:themeColor="accent1"/>
+          <w:sz w:val="24"/>
+          <w:szCs w:val="24"/>
+          <w:lang w:val="fr-CH" w:eastAsia="fr-CH"/>
         </w:rPr>
         <w:id w:val="1984039501"/>
         <w:docPartObj>
@@ -15,11 +19,7 @@
       </w:sdtPr>
       <w:sdtEndPr>
         <w:rPr>
-          <w:rFonts w:ascii="Times New Roman" w:eastAsia="Times New Roman" w:hAnsi="Times New Roman" w:cs="Times New Roman"/>
           <w:color w:val="auto"/>
-          <w:sz w:val="24"/>
-          <w:szCs w:val="24"/>
-          <w:lang w:val="fr-CH" w:eastAsia="fr-CH"/>
         </w:rPr>
       </w:sdtEndPr>
       <w:sdtContent>
@@ -188,6 +188,7 @@
                 <w:dataBinding w:prefixMappings="xmlns:ns0='http://purl.org/dc/elements/1.1/' xmlns:ns1='http://schemas.openxmlformats.org/package/2006/metadata/core-properties' " w:xpath="/ns1:coreProperties[1]/ns0:subject[1]" w:storeItemID="{6C3C8BC8-F283-45AE-878A-BAB7291924A1}"/>
                 <w:text/>
               </w:sdtPr>
+              <w:sdtEndPr/>
               <w:sdtContent>
                 <w:p>
                   <w:pPr>
@@ -662,7 +663,13 @@
     <w:sdt>
       <w:sdtPr>
         <w:rPr>
-          <w:lang w:val="fr-FR"/>
+          <w:rFonts w:asciiTheme="minorHAnsi" w:eastAsiaTheme="minorHAnsi" w:hAnsiTheme="minorHAnsi" w:cstheme="minorBidi"/>
+          <w:b w:val="0"/>
+          <w:bCs w:val="0"/>
+          <w:color w:val="auto"/>
+          <w:sz w:val="22"/>
+          <w:szCs w:val="22"/>
+          <w:lang w:val="fr-FR" w:eastAsia="en-US"/>
         </w:rPr>
         <w:id w:val="-1442372610"/>
         <w:docPartObj>
@@ -672,12 +679,8 @@
       </w:sdtPr>
       <w:sdtEndPr>
         <w:rPr>
-          <w:rFonts w:asciiTheme="minorHAnsi" w:eastAsiaTheme="minorHAnsi" w:hAnsiTheme="minorHAnsi" w:cstheme="minorBidi"/>
           <w:noProof/>
-          <w:color w:val="auto"/>
-          <w:sz w:val="22"/>
-          <w:szCs w:val="22"/>
-          <w:lang w:val="en-GB" w:eastAsia="en-US"/>
+          <w:lang w:val="en-GB"/>
         </w:rPr>
       </w:sdtEndPr>
       <w:sdtContent>
@@ -2075,15 +2078,7 @@
         <w:rPr>
           <w:lang w:val="fr-CH"/>
         </w:rPr>
-        <w:t>refac</w:t>
-      </w:r>
-      <w:bookmarkStart w:id="1" w:name="_GoBack"/>
-      <w:bookmarkEnd w:id="1"/>
-      <w:r>
-        <w:rPr>
-          <w:lang w:val="fr-CH"/>
-        </w:rPr>
-        <w:t>torisation</w:t>
+        <w:t>refactorisation</w:t>
       </w:r>
       <w:proofErr w:type="spellEnd"/>
       <w:r>
@@ -2218,13 +2213,43 @@
         <w:rPr>
           <w:lang w:val="fr-CH"/>
         </w:rPr>
+        <w:t xml:space="preserve">regroupe </w:t>
+      </w:r>
+      <w:r>
+        <w:rPr>
+          <w:lang w:val="fr-CH"/>
+        </w:rPr>
         <w:t>JavaFX</w:t>
       </w:r>
       <w:r>
         <w:rPr>
           <w:lang w:val="fr-CH"/>
         </w:rPr>
-        <w:t>, interface graphique, liaison de l'interface et du backend.</w:t>
+        <w:t xml:space="preserve">, </w:t>
+      </w:r>
+      <w:r>
+        <w:rPr>
+          <w:lang w:val="fr-CH"/>
+        </w:rPr>
+        <w:t>l’</w:t>
+      </w:r>
+      <w:r>
+        <w:rPr>
+          <w:lang w:val="fr-CH"/>
+        </w:rPr>
+        <w:t xml:space="preserve">interface graphique, </w:t>
+      </w:r>
+      <w:r>
+        <w:rPr>
+          <w:lang w:val="fr-CH"/>
+        </w:rPr>
+        <w:t xml:space="preserve">et la </w:t>
+      </w:r>
+      <w:r>
+        <w:rPr>
+          <w:lang w:val="fr-CH"/>
+        </w:rPr>
+        <w:t>liaison de l'interface et du backend.</w:t>
       </w:r>
     </w:p>
     <w:p>
@@ -2250,7 +2275,25 @@
         <w:rPr>
           <w:lang w:val="fr-CH"/>
         </w:rPr>
-        <w:t xml:space="preserve"> : Recherche et auto-formation sur </w:t>
+        <w:t xml:space="preserve"> : regroupe la r</w:t>
+      </w:r>
+      <w:r>
+        <w:rPr>
+          <w:lang w:val="fr-CH"/>
+        </w:rPr>
+        <w:t xml:space="preserve">echerche et </w:t>
+      </w:r>
+      <w:r>
+        <w:rPr>
+          <w:lang w:val="fr-CH"/>
+        </w:rPr>
+        <w:t>l’</w:t>
+      </w:r>
+      <w:r>
+        <w:rPr>
+          <w:lang w:val="fr-CH"/>
+        </w:rPr>
+        <w:t xml:space="preserve">auto-formation sur </w:t>
       </w:r>
       <w:r>
         <w:rPr>
@@ -2262,7 +2305,19 @@
         <w:rPr>
           <w:lang w:val="fr-CH"/>
         </w:rPr>
-        <w:t xml:space="preserve"> ou mod</w:t>
+        <w:t xml:space="preserve"> </w:t>
+      </w:r>
+      <w:r>
+        <w:rPr>
+          <w:lang w:val="fr-CH"/>
+        </w:rPr>
+        <w:t>et</w:t>
+      </w:r>
+      <w:r>
+        <w:rPr>
+          <w:lang w:val="fr-CH"/>
+        </w:rPr>
+        <w:t xml:space="preserve"> mod</w:t>
       </w:r>
       <w:r>
         <w:rPr>
@@ -2312,7 +2367,13 @@
         <w:rPr>
           <w:lang w:val="fr-CH"/>
         </w:rPr>
-        <w:t xml:space="preserve"> : Le temps prévu en réserve pour finaliser le projet ainsi que </w:t>
+        <w:t xml:space="preserve"> : regroupe l</w:t>
+      </w:r>
+      <w:r>
+        <w:rPr>
+          <w:lang w:val="fr-CH"/>
+        </w:rPr>
+        <w:t xml:space="preserve">e temps prévu en réserve pour finaliser le projet ainsi que </w:t>
       </w:r>
       <w:r>
         <w:rPr>
@@ -2326,14 +2387,6 @@
         </w:rPr>
         <w:t>.</w:t>
       </w:r>
-    </w:p>
-    <w:p>
-      <w:pPr>
-        <w:jc w:val="both"/>
-        <w:rPr>
-          <w:lang w:val="fr-CH"/>
-        </w:rPr>
-      </w:pPr>
     </w:p>
     <w:p>
       <w:pPr>
@@ -2342,14 +2395,14 @@
           <w:lang w:val="fr-CH"/>
         </w:rPr>
       </w:pPr>
-      <w:bookmarkStart w:id="2" w:name="_Toc514768239"/>
+      <w:bookmarkStart w:id="1" w:name="_Toc514768239"/>
       <w:r>
         <w:rPr>
           <w:lang w:val="fr-CH"/>
         </w:rPr>
         <w:t>Comparaison entre la planification et la réalisation</w:t>
       </w:r>
-      <w:bookmarkEnd w:id="2"/>
+      <w:bookmarkEnd w:id="1"/>
     </w:p>
     <w:p>
       <w:pPr>
@@ -3213,7 +3266,7 @@
           <w:lang w:val="fr-CH"/>
         </w:rPr>
       </w:pPr>
-      <w:bookmarkStart w:id="3" w:name="_Toc514768240"/>
+      <w:bookmarkStart w:id="2" w:name="_Toc514768240"/>
       <w:r>
         <w:rPr>
           <w:lang w:val="fr-CH"/>
@@ -3221,7 +3274,7 @@
         <w:lastRenderedPageBreak/>
         <w:t>Conclusion</w:t>
       </w:r>
-      <w:bookmarkEnd w:id="3"/>
+      <w:bookmarkEnd w:id="2"/>
     </w:p>
     <w:p>
       <w:pPr>
@@ -3234,7 +3287,19 @@
         <w:rPr>
           <w:lang w:val="fr-CH"/>
         </w:rPr>
-        <w:t>La planification initiale du projet a été un des points les plus difficile de tout le projet. Réaliser une planification aussi détaillée que celle qui nous était demandée relevait de l'impossible car nous n'avions aucune idée du temps que prendrait chaque tâche. Nous ne connaissions même pas encore le mod</w:t>
+        <w:t>La planification initiale du projet a été un des points les plus difficile de tout le projet. Réaliser une planification aussi détaillée que celle qui nous était demandée relevait de l'impossible car nous n'avions aucune idée du temps que prendrait chaque tâche. Nous ne connaissions même pas encore le</w:t>
+      </w:r>
+      <w:r>
+        <w:rPr>
+          <w:lang w:val="fr-CH"/>
+        </w:rPr>
+        <w:t>s</w:t>
+      </w:r>
+      <w:r>
+        <w:rPr>
+          <w:lang w:val="fr-CH"/>
+        </w:rPr>
+        <w:t xml:space="preserve"> mod</w:t>
       </w:r>
       <w:r>
         <w:rPr>
@@ -3253,6 +3318,12 @@
           <w:lang w:val="fr-CH"/>
         </w:rPr>
         <w:t>e</w:t>
+      </w:r>
+      <w:r>
+        <w:rPr>
+          <w:lang w:val="fr-CH"/>
+        </w:rPr>
+        <w:t>s</w:t>
       </w:r>
       <w:r>
         <w:rPr>
@@ -3308,7 +3379,19 @@
         <w:rPr>
           <w:lang w:val="fr-CH"/>
         </w:rPr>
-        <w:t xml:space="preserve"> Logiciel qui nous auraient été fort utiles de connaître avant la réalisation d'un tel projet.</w:t>
+        <w:t xml:space="preserve"> Logiciel qui nous auraient été fort</w:t>
+      </w:r>
+      <w:r>
+        <w:rPr>
+          <w:lang w:val="fr-CH"/>
+        </w:rPr>
+        <w:t xml:space="preserve"> utile</w:t>
+      </w:r>
+      <w:r>
+        <w:rPr>
+          <w:lang w:val="fr-CH"/>
+        </w:rPr>
+        <w:t xml:space="preserve"> de connaître avant la réalisation d'un tel projet.</w:t>
       </w:r>
     </w:p>
     <w:p>
@@ -3330,16 +3413,12 @@
         </w:rPr>
         <w:t>et tolérantes face aux changements de direction.</w:t>
       </w:r>
-    </w:p>
-    <w:p>
-      <w:pPr>
-        <w:jc w:val="both"/>
-        <w:rPr>
-          <w:lang w:val="fr-CH"/>
-        </w:rPr>
-      </w:pPr>
+      <w:bookmarkStart w:id="3" w:name="_GoBack"/>
+      <w:bookmarkEnd w:id="3"/>
     </w:p>
     <w:sectPr>
+      <w:footerReference w:type="even" r:id="rId15"/>
+      <w:footerReference w:type="default" r:id="rId16"/>
       <w:pgSz w:w="11906" w:h="16838"/>
       <w:pgMar w:top="1440" w:right="1440" w:bottom="1440" w:left="1440" w:header="708" w:footer="708" w:gutter="0"/>
       <w:pgNumType w:start="0"/>
@@ -3374,6 +3453,123 @@
     </w:p>
   </w:endnote>
 </w:endnotes>
+</file>
+
+<file path=word/footer1.xml><?xml version="1.0" encoding="utf-8"?>
+<w:ftr xmlns:wpc="http://schemas.microsoft.com/office/word/2010/wordprocessingCanvas" xmlns:cx="http://schemas.microsoft.com/office/drawing/2014/chartex" xmlns:cx1="http://schemas.microsoft.com/office/drawing/2015/9/8/chartex" xmlns:cx2="http://schemas.microsoft.com/office/drawing/2015/10/21/chartex" xmlns:cx3="http://schemas.microsoft.com/office/drawing/2016/5/9/chartex" xmlns:cx4="http://schemas.microsoft.com/office/drawing/2016/5/10/chartex" xmlns:cx5="http://schemas.microsoft.com/office/drawing/2016/5/11/chartex" xmlns:cx6="http://schemas.microsoft.com/office/drawing/2016/5/12/chartex" xmlns:cx7="http://schemas.microsoft.com/office/drawing/2016/5/13/chartex" xmlns:cx8="http://schemas.microsoft.com/office/drawing/2016/5/14/chartex" xmlns:mc="http://schemas.openxmlformats.org/markup-compatibility/2006" xmlns:aink="http://schemas.microsoft.com/office/drawing/2016/ink" xmlns:am3d="http://schemas.microsoft.com/office/drawing/2017/model3d" xmlns:o="urn:schemas-microsoft-com:office:office" xmlns:r="http://schemas.openxmlformats.org/officeDocument/2006/relationships" xmlns:m="http://schemas.openxmlformats.org/officeDocument/2006/math" xmlns:v="urn:schemas-microsoft-com:vml" xmlns:wp14="http://schemas.microsoft.com/office/word/2010/wordprocessingDrawing" xmlns:wp="http://schemas.openxmlformats.org/drawingml/2006/wordprocessingDrawing" xmlns:w10="urn:schemas-microsoft-com:office:word" xmlns:w="http://schemas.openxmlformats.org/wordprocessingml/2006/main" xmlns:w14="http://schemas.microsoft.com/office/word/2010/wordml" xmlns:w15="http://schemas.microsoft.com/office/word/2012/wordml" xmlns:w16cid="http://schemas.microsoft.com/office/word/2016/wordml/cid" xmlns:w16se="http://schemas.microsoft.com/office/word/2015/wordml/symex" xmlns:wpg="http://schemas.microsoft.com/office/word/2010/wordprocessingGroup" xmlns:wpi="http://schemas.microsoft.com/office/word/2010/wordprocessingInk" xmlns:wne="http://schemas.microsoft.com/office/word/2006/wordml" xmlns:wps="http://schemas.microsoft.com/office/word/2010/wordprocessingShape" mc:Ignorable="w14 w15 w16se w16cid wp14">
+  <w:sdt>
+    <w:sdtPr>
+      <w:rPr>
+        <w:rStyle w:val="Numrodepage"/>
+      </w:rPr>
+      <w:id w:val="105700795"/>
+      <w:docPartObj>
+        <w:docPartGallery w:val="Page Numbers (Bottom of Page)"/>
+        <w:docPartUnique/>
+      </w:docPartObj>
+    </w:sdtPr>
+    <w:sdtContent>
+      <w:p>
+        <w:pPr>
+          <w:pStyle w:val="Pieddepage"/>
+          <w:framePr w:wrap="none" w:vAnchor="text" w:hAnchor="margin" w:xAlign="right" w:y="1"/>
+          <w:rPr>
+            <w:rStyle w:val="Numrodepage"/>
+          </w:rPr>
+        </w:pPr>
+        <w:r>
+          <w:rPr>
+            <w:rStyle w:val="Numrodepage"/>
+          </w:rPr>
+          <w:fldChar w:fldCharType="begin"/>
+        </w:r>
+        <w:r>
+          <w:rPr>
+            <w:rStyle w:val="Numrodepage"/>
+          </w:rPr>
+          <w:instrText xml:space="preserve"> PAGE </w:instrText>
+        </w:r>
+        <w:r>
+          <w:rPr>
+            <w:rStyle w:val="Numrodepage"/>
+          </w:rPr>
+          <w:fldChar w:fldCharType="end"/>
+        </w:r>
+      </w:p>
+    </w:sdtContent>
+  </w:sdt>
+  <w:p>
+    <w:pPr>
+      <w:pStyle w:val="Pieddepage"/>
+      <w:ind w:right="360"/>
+    </w:pPr>
+  </w:p>
+</w:ftr>
+</file>
+
+<file path=word/footer2.xml><?xml version="1.0" encoding="utf-8"?>
+<w:ftr xmlns:wpc="http://schemas.microsoft.com/office/word/2010/wordprocessingCanvas" xmlns:cx="http://schemas.microsoft.com/office/drawing/2014/chartex" xmlns:cx1="http://schemas.microsoft.com/office/drawing/2015/9/8/chartex" xmlns:cx2="http://schemas.microsoft.com/office/drawing/2015/10/21/chartex" xmlns:cx3="http://schemas.microsoft.com/office/drawing/2016/5/9/chartex" xmlns:cx4="http://schemas.microsoft.com/office/drawing/2016/5/10/chartex" xmlns:cx5="http://schemas.microsoft.com/office/drawing/2016/5/11/chartex" xmlns:cx6="http://schemas.microsoft.com/office/drawing/2016/5/12/chartex" xmlns:cx7="http://schemas.microsoft.com/office/drawing/2016/5/13/chartex" xmlns:cx8="http://schemas.microsoft.com/office/drawing/2016/5/14/chartex" xmlns:mc="http://schemas.openxmlformats.org/markup-compatibility/2006" xmlns:aink="http://schemas.microsoft.com/office/drawing/2016/ink" xmlns:am3d="http://schemas.microsoft.com/office/drawing/2017/model3d" xmlns:o="urn:schemas-microsoft-com:office:office" xmlns:r="http://schemas.openxmlformats.org/officeDocument/2006/relationships" xmlns:m="http://schemas.openxmlformats.org/officeDocument/2006/math" xmlns:v="urn:schemas-microsoft-com:vml" xmlns:wp14="http://schemas.microsoft.com/office/word/2010/wordprocessingDrawing" xmlns:wp="http://schemas.openxmlformats.org/drawingml/2006/wordprocessingDrawing" xmlns:w10="urn:schemas-microsoft-com:office:word" xmlns:w="http://schemas.openxmlformats.org/wordprocessingml/2006/main" xmlns:w14="http://schemas.microsoft.com/office/word/2010/wordml" xmlns:w15="http://schemas.microsoft.com/office/word/2012/wordml" xmlns:w16cid="http://schemas.microsoft.com/office/word/2016/wordml/cid" xmlns:w16se="http://schemas.microsoft.com/office/word/2015/wordml/symex" xmlns:wpg="http://schemas.microsoft.com/office/word/2010/wordprocessingGroup" xmlns:wpi="http://schemas.microsoft.com/office/word/2010/wordprocessingInk" xmlns:wne="http://schemas.microsoft.com/office/word/2006/wordml" xmlns:wps="http://schemas.microsoft.com/office/word/2010/wordprocessingShape" mc:Ignorable="w14 w15 w16se w16cid wp14">
+  <w:sdt>
+    <w:sdtPr>
+      <w:rPr>
+        <w:rStyle w:val="Numrodepage"/>
+      </w:rPr>
+      <w:id w:val="-1011293718"/>
+      <w:docPartObj>
+        <w:docPartGallery w:val="Page Numbers (Bottom of Page)"/>
+        <w:docPartUnique/>
+      </w:docPartObj>
+    </w:sdtPr>
+    <w:sdtContent>
+      <w:p>
+        <w:pPr>
+          <w:pStyle w:val="Pieddepage"/>
+          <w:framePr w:wrap="none" w:vAnchor="text" w:hAnchor="margin" w:xAlign="right" w:y="1"/>
+          <w:rPr>
+            <w:rStyle w:val="Numrodepage"/>
+          </w:rPr>
+        </w:pPr>
+        <w:r>
+          <w:rPr>
+            <w:rStyle w:val="Numrodepage"/>
+          </w:rPr>
+          <w:fldChar w:fldCharType="begin"/>
+        </w:r>
+        <w:r>
+          <w:rPr>
+            <w:rStyle w:val="Numrodepage"/>
+          </w:rPr>
+          <w:instrText xml:space="preserve"> PAGE </w:instrText>
+        </w:r>
+        <w:r>
+          <w:rPr>
+            <w:rStyle w:val="Numrodepage"/>
+          </w:rPr>
+          <w:fldChar w:fldCharType="separate"/>
+        </w:r>
+        <w:r>
+          <w:rPr>
+            <w:rStyle w:val="Numrodepage"/>
+            <w:noProof/>
+          </w:rPr>
+          <w:t>1</w:t>
+        </w:r>
+        <w:r>
+          <w:rPr>
+            <w:rStyle w:val="Numrodepage"/>
+          </w:rPr>
+          <w:fldChar w:fldCharType="end"/>
+        </w:r>
+      </w:p>
+    </w:sdtContent>
+  </w:sdt>
+  <w:p>
+    <w:pPr>
+      <w:pStyle w:val="Pieddepage"/>
+      <w:ind w:right="360"/>
+    </w:pPr>
+  </w:p>
+</w:ftr>
 </file>
 
 <file path=word/footnotes.xml><?xml version="1.0" encoding="utf-8"?>
@@ -4488,6 +4684,47 @@
       <w:sz w:val="20"/>
       <w:szCs w:val="20"/>
     </w:rPr>
+  </w:style>
+  <w:style w:type="paragraph" w:styleId="Pieddepage">
+    <w:name w:val="footer"/>
+    <w:basedOn w:val="Normal"/>
+    <w:link w:val="PieddepageCar"/>
+    <w:uiPriority w:val="99"/>
+    <w:unhideWhenUsed/>
+    <w:rsid w:val="003B724D"/>
+    <w:pPr>
+      <w:tabs>
+        <w:tab w:val="center" w:pos="4536"/>
+        <w:tab w:val="right" w:pos="9072"/>
+      </w:tabs>
+      <w:spacing w:after="0" w:line="240" w:lineRule="auto"/>
+    </w:pPr>
+  </w:style>
+  <w:style w:type="character" w:customStyle="1" w:styleId="PieddepageCar">
+    <w:name w:val="Pied de page Car"/>
+    <w:basedOn w:val="Policepardfaut"/>
+    <w:link w:val="Pieddepage"/>
+    <w:uiPriority w:val="99"/>
+    <w:rsid w:val="003B724D"/>
+  </w:style>
+  <w:style w:type="character" w:styleId="Numrodepage">
+    <w:name w:val="page number"/>
+    <w:basedOn w:val="Policepardfaut"/>
+    <w:uiPriority w:val="99"/>
+    <w:semiHidden/>
+    <w:unhideWhenUsed/>
+    <w:rsid w:val="003B724D"/>
+  </w:style>
+  <w:style w:type="paragraph" w:styleId="Tabledesillustrations">
+    <w:name w:val="table of figures"/>
+    <w:basedOn w:val="Normal"/>
+    <w:next w:val="Normal"/>
+    <w:uiPriority w:val="99"/>
+    <w:unhideWhenUsed/>
+    <w:rsid w:val="003B724D"/>
+    <w:pPr>
+      <w:spacing w:after="0"/>
+    </w:pPr>
   </w:style>
 </w:styles>
 </file>
@@ -7925,7 +8162,10 @@
   <w:rsids>
     <w:rsidRoot w:val="0044383D"/>
     <w:rsid w:val="0044383D"/>
+    <w:rsid w:val="0046590B"/>
     <w:rsid w:val="00637E8E"/>
+    <w:rsid w:val="00C35D38"/>
+    <w:rsid w:val="00CB57EF"/>
   </w:rsids>
   <m:mathPr>
     <m:mathFont m:val="Cambria Math"/>
@@ -8695,7 +8935,7 @@
 </file>
 
 <file path=customXml/itemProps1.xml><?xml version="1.0" encoding="utf-8"?>
-<ds:datastoreItem xmlns:ds="http://schemas.openxmlformats.org/officeDocument/2006/customXml" ds:itemID="{91EC481F-384A-814B-A3DC-BA8819A5EED7}">
+<ds:datastoreItem xmlns:ds="http://schemas.openxmlformats.org/officeDocument/2006/customXml" ds:itemID="{41632C52-AC9C-E147-9CCB-11A6EBD9C4EA}">
   <ds:schemaRefs>
     <ds:schemaRef ds:uri="http://schemas.openxmlformats.org/officeDocument/2006/bibliography"/>
   </ds:schemaRefs>

</xml_diff>